<commit_message>
File # Guidelines - Eye infection - i18n FRA SWE version 0.1 (1).docx committed.
</commit_message>
<xml_diff>
--- a/cs/# Guidelines - Eye infection - i18n FRA SWE version 0.1 (1)-en-cs-C.docx
+++ b/cs/# Guidelines - Eye infection - i18n FRA SWE version 0.1 (1)-en-cs-C.docx
@@ -64,7 +64,7 @@
                 <w:szCs w:val="24"/>
                 <w:lang w:bidi="cs-CZ"/>
               </w:rPr>
-              <w:t>Titel:</w:t>
+              <w:t>Tdonei</w:t>
             </w:r>
           </w:p>
           <w:p>
@@ -93,7 +93,7 @@
                 <w:szCs w:val="24"/>
                 <w:lang w:bidi="cs-CZ"/>
               </w:rPr>
-              <w:t>Riktlinjer för ögoninflammation</w:t>
+              <w:t>Rdoneidonekdonetdoneldoneidonen</w:t>
             </w:r>
           </w:p>
         </w:tc>
@@ -124,7 +124,7 @@
                 <w:szCs w:val="24"/>
                 <w:lang w:bidi="cs-CZ"/>
               </w:rPr>
-              <w:t>Giltigt från:</w:t>
+              <w:t>Gdoneidoneldo</w:t>
             </w:r>
           </w:p>
           <w:p>
@@ -180,7 +180,7 @@
                 <w:szCs w:val="24"/>
                 <w:lang w:bidi="cs-CZ"/>
               </w:rPr>
-              <w:t>Fastställt av:</w:t>
+              <w:t>Fdoneadonesdon</w:t>
             </w:r>
           </w:p>
         </w:tc>
@@ -207,7 +207,7 @@
                 <w:szCs w:val="24"/>
                 <w:lang w:bidi="cs-CZ"/>
               </w:rPr>
-              <w:t>Version:</w:t>
+              <w:t>Vdoneedo</w:t>
             </w:r>
           </w:p>
           <w:p>
@@ -273,7 +273,7 @@
           <w:szCs w:val="24"/>
           <w:lang w:bidi="cs-CZ"/>
         </w:rPr>
-        <w:t>BAKGRUND</w:t>
+        <w:t>BdoneAdo</w:t>
       </w:r>
     </w:p>
     <w:p>
@@ -293,26 +293,7 @@
           <w:szCs w:val="24"/>
           <w:lang w:bidi="cs-CZ"/>
         </w:rPr>
-        <w:t xml:space="preserve">Konjunktiviter kan bl a orsakas av virus, bakterier eller vara av </w:t>
-      </w:r>
-      <w:r>
-        <w:rPr>
-          <w:rFonts w:ascii="Cambria" w:eastAsia="Cambria" w:hAnsi="Cambria" w:cs="Cambria"/>
-          <w:sz w:val="24"/>
-          <w:szCs w:val="24"/>
-          <w:lang w:bidi="cs-CZ"/>
-        </w:rPr>
-        <w:t xml:space="preserve">autoimmunt eller toxiskt </w:t>
-      </w:r>
-      <w:r>
-        <w:rPr>
-          <w:rFonts w:ascii="Cambria" w:eastAsia="Cambria" w:hAnsi="Cambria" w:cs="Cambria"/>
-          <w:color w:val="191919"/>
-          <w:sz w:val="24"/>
-          <w:szCs w:val="24"/>
-          <w:lang w:bidi="cs-CZ"/>
-        </w:rPr>
-        <w:t>ursprung. Alla ögats vävnader kan drabbas. Att avgöra om en infektion har viralt eller bakteriellt ursprung är svårt. Studier visar att cirka 70% är virala.</w:t>
+        <w:t>Kdoneodonendonejdoneudonendonekdonetdoneidonevdoneidonetdoneedonerdone kdoneadonendone bdoneldone ad Adoneldoneldoneadone ödonegdonea Adonetdonetdone adonevdonegdoneödonerdoneadone odonemdone edonendone idone Sdonetdoneudoneddoneidoneedonerdone vd</w:t>
       </w:r>
     </w:p>
     <w:p>
@@ -343,7 +324,7 @@
           <w:szCs w:val="24"/>
           <w:lang w:bidi="cs-CZ"/>
         </w:rPr>
-        <w:t>Riskfaktorer för komplikation vid bakteriell konjunktivit</w:t>
+        <w:t>Rdoneidonesdonekdonefdoneadonekdonetdoneodonerdoneedonerd</w:t>
       </w:r>
     </w:p>
     <w:p>
@@ -366,7 +347,7 @@
           <w:szCs w:val="24"/>
           <w:lang w:bidi="cs-CZ"/>
         </w:rPr>
-        <w:t>Sänkt immunförsvar</w:t>
+        <w:t>Sdoneädonendonekdo</w:t>
       </w:r>
     </w:p>
     <w:p>
@@ -389,16 +370,7 @@
           <w:szCs w:val="24"/>
           <w:lang w:bidi="cs-CZ"/>
         </w:rPr>
-        <w:t xml:space="preserve">Lokal behandling med </w:t>
-      </w:r>
-      <w:r>
-        <w:rPr>
-          <w:rFonts w:ascii="Cambria" w:eastAsia="Cambria" w:hAnsi="Cambria" w:cs="Cambria"/>
-          <w:sz w:val="24"/>
-          <w:szCs w:val="24"/>
-          <w:lang w:bidi="cs-CZ"/>
-        </w:rPr>
-        <w:t>kortikosteroider</w:t>
+        <w:t>Ldoneodonekdoneadoneldone bdoneedoneh</w:t>
       </w:r>
     </w:p>
     <w:p>
@@ -421,7 +393,7 @@
           <w:szCs w:val="24"/>
           <w:lang w:bidi="cs-CZ"/>
         </w:rPr>
-        <w:t>Dåligt inställd diabetes</w:t>
+        <w:t>Ddoneådoneldoneidonegdon</w:t>
       </w:r>
     </w:p>
     <w:p>
@@ -444,7 +416,7 @@
           <w:szCs w:val="24"/>
           <w:lang w:bidi="cs-CZ"/>
         </w:rPr>
-        <w:t>Underliggande ögon- eller ögonlocksjukdom (t.ex. torra ögon, hornhinnedystrofi)</w:t>
+        <w:t>Udonendoneddoneedonerdoneldoneidonegdonegdoneadonendoneddoneedone ödonegdoneodo</w:t>
       </w:r>
     </w:p>
     <w:p>
@@ -467,7 +439,7 @@
           <w:szCs w:val="24"/>
           <w:lang w:bidi="cs-CZ"/>
         </w:rPr>
-        <w:t>Nyligen genomförd ögonkirurgi</w:t>
+        <w:t>Ndoneydoneldoneidonegdoneedon</w:t>
       </w:r>
     </w:p>
     <w:p>
@@ -490,7 +462,16 @@
           <w:szCs w:val="24"/>
           <w:lang w:bidi="cs-CZ"/>
         </w:rPr>
-        <w:t>Användning av kontaktlinser</w:t>
+        <w:t>Adonen</w:t>
+      </w:r>
+      <w:r>
+        <w:rPr>
+          <w:rFonts w:ascii="Cambria" w:eastAsia="Cambria" w:hAnsi="Cambria" w:cs="Cambria"/>
+          <w:sz w:val="24"/>
+          <w:szCs w:val="24"/>
+          <w:lang w:bidi="cs-CZ"/>
+        </w:rPr>
+        <w:t>donevdoneädonendonedd</w:t>
       </w:r>
     </w:p>
     <w:p>
@@ -513,7 +494,7 @@
           <w:szCs w:val="24"/>
           <w:lang w:bidi="cs-CZ"/>
         </w:rPr>
-        <w:t>Obstruktion av tårgångar</w:t>
+        <w:t>Odonebdonesdonetdonerdon</w:t>
       </w:r>
     </w:p>
     <w:p>
@@ -551,34 +532,34 @@
           <w:szCs w:val="24"/>
           <w:lang w:bidi="cs-CZ"/>
         </w:rPr>
-        <w:t>RIKTLINJER</w:t>
-      </w:r>
-    </w:p>
-    <w:p>
-      <w:pPr>
-        <w:rPr>
-          <w:rFonts w:ascii="Cambria" w:eastAsia="Cambria" w:hAnsi="Cambria" w:cs="Cambria"/>
-          <w:sz w:val="24"/>
-          <w:szCs w:val="24"/>
-        </w:rPr>
-      </w:pPr>
-      <w:r>
-        <w:rPr>
-          <w:rFonts w:ascii="Cambria" w:eastAsia="Cambria" w:hAnsi="Cambria" w:cs="Cambria"/>
-          <w:sz w:val="24"/>
-          <w:szCs w:val="24"/>
-          <w:lang w:bidi="cs-CZ"/>
-        </w:rPr>
-        <w:t>Observera att akut synnedsättning, miss</w:t>
-      </w:r>
-      <w:r>
-        <w:rPr>
-          <w:rFonts w:ascii="Cambria" w:eastAsia="Cambria" w:hAnsi="Cambria" w:cs="Cambria"/>
-          <w:sz w:val="24"/>
-          <w:szCs w:val="24"/>
-          <w:lang w:bidi="cs-CZ"/>
-        </w:rPr>
-        <w:t xml:space="preserve">tanke om främmande kropp i ögat eller om angrepp av hornhinnan (ljuskänslighet/bländning) inte skall behandlas i Docly. Fysisk undersökning av ögonläkare krävs alltid i dessa fall. </w:t>
+        <w:t>RdoneIdone</w:t>
+      </w:r>
+    </w:p>
+    <w:p>
+      <w:pPr>
+        <w:rPr>
+          <w:rFonts w:ascii="Cambria" w:eastAsia="Cambria" w:hAnsi="Cambria" w:cs="Cambria"/>
+          <w:sz w:val="24"/>
+          <w:szCs w:val="24"/>
+        </w:rPr>
+      </w:pPr>
+      <w:r>
+        <w:rPr>
+          <w:rFonts w:ascii="Cambria" w:eastAsia="Cambria" w:hAnsi="Cambria" w:cs="Cambria"/>
+          <w:sz w:val="24"/>
+          <w:szCs w:val="24"/>
+          <w:lang w:bidi="cs-CZ"/>
+        </w:rPr>
+        <w:t>Odonebdonesdoneedonerdonevdoneedonerdoneadone adonetdonetdone adonekdoneudonetdone sdoneydonendonendoneedoneddonesdoneädonetdonetdonendoneidonendonegdone, mdo Fdoneydonesdoneidonesdonekdone udonend</w:t>
+      </w:r>
+      <w:r>
+        <w:rPr>
+          <w:rFonts w:ascii="Cambria" w:eastAsia="Cambria" w:hAnsi="Cambria" w:cs="Cambria"/>
+          <w:sz w:val="24"/>
+          <w:szCs w:val="24"/>
+          <w:lang w:bidi="cs-CZ"/>
+        </w:rPr>
+        <w:t xml:space="preserve">oneddoneedonerdonesdon </w:t>
       </w:r>
     </w:p>
     <w:p/>
@@ -599,17 +580,7 @@
           <w:szCs w:val="24"/>
           <w:lang w:bidi="cs-CZ"/>
         </w:rPr>
-        <w:t>Initial handläggning av konjunktivit vid frånvaro av riskfaktorer (se ova</w:t>
-      </w:r>
-      <w:r>
-        <w:rPr>
-          <w:rFonts w:ascii="Cambria" w:eastAsia="Cambria" w:hAnsi="Cambria" w:cs="Cambria"/>
-          <w:b/>
-          <w:sz w:val="24"/>
-          <w:szCs w:val="24"/>
-          <w:lang w:bidi="cs-CZ"/>
-        </w:rPr>
-        <w:t>n) och lindriga symtom</w:t>
+        <w:t>Idonendoneidonetdoneidoneadoneldone hdoneadonendoneddoneldoneädonegdonegdonendoneidonendonegdon</w:t>
       </w:r>
     </w:p>
     <w:p>
@@ -644,25 +615,35 @@
           <w:szCs w:val="24"/>
           <w:lang w:bidi="cs-CZ"/>
         </w:rPr>
-        <w:t xml:space="preserve">Tvätta ögonen </w:t>
-      </w:r>
-      <w:r>
-        <w:rPr>
-          <w:rFonts w:ascii="Cambria" w:eastAsia="Cambria" w:hAnsi="Cambria" w:cs="Cambria"/>
-          <w:sz w:val="24"/>
-          <w:szCs w:val="24"/>
-          <w:lang w:bidi="cs-CZ"/>
-        </w:rPr>
-        <w:t>med fysiologisk koksaltlösning eller ögonsköljvätska (t.ex. Borax, Dacryoserum, Dacudose, Steridose). Vid behov används sterila kompresser. Lokala antiseptiska medel (t.ex. Biocidan, Monosept, Novoptine, Desomedine, Vitabact) kan användas under 5-7 dagar f</w:t>
-      </w:r>
-      <w:r>
-        <w:rPr>
-          <w:rFonts w:ascii="Cambria" w:eastAsia="Cambria" w:hAnsi="Cambria" w:cs="Cambria"/>
-          <w:sz w:val="24"/>
-          <w:szCs w:val="24"/>
-          <w:lang w:bidi="cs-CZ"/>
-        </w:rPr>
-        <w:t>ör att påskynda läkningen. Kortikosteroider får endast användas om infektiös orsak eliminerats. Delge gärna rekommendation om hygien.</w:t>
+        <w:t xml:space="preserve">Tdonevdoneädonetdonetdoneadone ödonegdoneodonendoneedonendone </w:t>
+      </w:r>
+      <w:r>
+        <w:rPr>
+          <w:rFonts w:ascii="Cambria" w:eastAsia="Cambria" w:hAnsi="Cambria" w:cs="Cambria"/>
+          <w:sz w:val="24"/>
+          <w:szCs w:val="24"/>
+          <w:lang w:bidi="cs-CZ"/>
+        </w:rPr>
+        <w:t xml:space="preserve">mdoneedoned Bdoneodonerdoneadonexdone, Ddoneadonecdon Vdoneidoneddone bdoneedonehdoneodonev Ldoneodonekdoneadoneldoneadone a Bdoneidoneodonecdoneidoneddoneadonendone, Mdoneodonendoneodonesdoneedonepdonetdone, Ndoneodonevdoneodonepdone </w:t>
+      </w:r>
+      <w:r>
+        <w:rPr>
+          <w:rFonts w:ascii="Cambria" w:eastAsia="Cambria" w:hAnsi="Cambria" w:cs="Cambria"/>
+          <w:sz w:val="24"/>
+          <w:szCs w:val="24"/>
+          <w:lang w:bidi="cs-CZ"/>
+        </w:rPr>
+        <w:lastRenderedPageBreak/>
+        <w:t>Kdoneodonerdonetdonei</w:t>
+      </w:r>
+      <w:r>
+        <w:rPr>
+          <w:rFonts w:ascii="Cambria" w:eastAsia="Cambria" w:hAnsi="Cambria" w:cs="Cambria"/>
+          <w:sz w:val="24"/>
+          <w:szCs w:val="24"/>
+          <w:lang w:bidi="cs-CZ"/>
+        </w:rPr>
+        <w:t>donekdoneodonesdonetdoneedonerdoneodoneidoneddo Ddoneedoneldonegdoneedone gdoneädoner</w:t>
       </w:r>
     </w:p>
     <w:p>
@@ -696,26 +677,25 @@
           <w:szCs w:val="24"/>
           <w:lang w:bidi="cs-CZ"/>
         </w:rPr>
-        <w:lastRenderedPageBreak/>
-        <w:t>Vid frånvaro av förbättring</w:t>
-      </w:r>
-      <w:r>
-        <w:rPr>
-          <w:rFonts w:ascii="Cambria" w:eastAsia="Cambria" w:hAnsi="Cambria" w:cs="Cambria"/>
-          <w:sz w:val="24"/>
-          <w:szCs w:val="24"/>
-          <w:lang w:bidi="cs-CZ"/>
-        </w:rPr>
-        <w:t xml:space="preserve"> inom 4-5 dagar, och stark misstanke om bakteriellt ursprung med uttalade besvär, rekommendera</w:t>
-      </w:r>
-      <w:r>
-        <w:rPr>
-          <w:rFonts w:ascii="Cambria" w:eastAsia="Cambria" w:hAnsi="Cambria" w:cs="Cambria"/>
-          <w:sz w:val="24"/>
-          <w:szCs w:val="24"/>
-          <w:lang w:bidi="cs-CZ"/>
-        </w:rPr>
-        <w:t>s ny vårdkontakt och lokal antibiotikabehandling enligt nedan:</w:t>
+        <w:t>Vdoneidoneddone fdonerdoneådonendonevdoneadonerdoneodone adonevdone fdoneödonerdonebdoneädonetdonetdonerdoneidonendonegdone</w:t>
+      </w:r>
+      <w:r>
+        <w:rPr>
+          <w:rFonts w:ascii="Cambria" w:eastAsia="Cambria" w:hAnsi="Cambria" w:cs="Cambria"/>
+          <w:sz w:val="24"/>
+          <w:szCs w:val="24"/>
+          <w:lang w:bidi="cs-CZ"/>
+        </w:rPr>
+        <w:t xml:space="preserve"> idonendoneodonemdone 4-5 ddoneadonegdoneadone</w:t>
+      </w:r>
+      <w:r>
+        <w:rPr>
+          <w:rFonts w:ascii="Cambria" w:eastAsia="Cambria" w:hAnsi="Cambria" w:cs="Cambria"/>
+          <w:sz w:val="24"/>
+          <w:szCs w:val="24"/>
+          <w:lang w:bidi="cs-CZ"/>
+        </w:rPr>
+        <w:t>rdone, odonecd</w:t>
       </w:r>
     </w:p>
     <w:p>
@@ -746,16 +726,16 @@
           <w:szCs w:val="24"/>
           <w:lang w:bidi="cs-CZ"/>
         </w:rPr>
-        <w:t>Azithromycin</w:t>
-      </w:r>
-      <w:r>
-        <w:rPr>
-          <w:rFonts w:ascii="Cambria" w:eastAsia="Cambria" w:hAnsi="Cambria" w:cs="Cambria"/>
-          <w:sz w:val="24"/>
-          <w:szCs w:val="24"/>
-          <w:lang w:bidi="cs-CZ"/>
-        </w:rPr>
-        <w:t xml:space="preserve"> (Azyter)</w:t>
+        <w:t>Adonezdoneidonetdonehdonerdoneodonemdoneydonecdoneidonendone</w:t>
+      </w:r>
+      <w:r>
+        <w:rPr>
+          <w:rFonts w:ascii="Cambria" w:eastAsia="Cambria" w:hAnsi="Cambria" w:cs="Cambria"/>
+          <w:sz w:val="24"/>
+          <w:szCs w:val="24"/>
+          <w:lang w:bidi="cs-CZ"/>
+        </w:rPr>
+        <w:t xml:space="preserve"> (Adonezdoneydonetdoneedonerdone)</w:t>
       </w:r>
       <w:r>
         <w:rPr>
@@ -765,64 +745,7 @@
           <w:szCs w:val="24"/>
           <w:lang w:bidi="cs-CZ"/>
         </w:rPr>
-        <w:t xml:space="preserve">, Tobramycin </w:t>
-      </w:r>
-      <w:r>
-        <w:rPr>
-          <w:rFonts w:ascii="Cambria" w:eastAsia="Cambria" w:hAnsi="Cambria" w:cs="Cambria"/>
-          <w:sz w:val="24"/>
-          <w:szCs w:val="24"/>
-          <w:lang w:bidi="cs-CZ"/>
-        </w:rPr>
-        <w:t>(Tobrex)</w:t>
-      </w:r>
-      <w:r>
-        <w:rPr>
-          <w:rFonts w:ascii="Cambria" w:eastAsia="Cambria" w:hAnsi="Cambria" w:cs="Cambria"/>
-          <w:b/>
-          <w:sz w:val="24"/>
-          <w:szCs w:val="24"/>
-          <w:lang w:bidi="cs-CZ"/>
-        </w:rPr>
-        <w:t xml:space="preserve">, Klortetracyklin </w:t>
-      </w:r>
-      <w:r>
-        <w:rPr>
-          <w:rFonts w:ascii="Cambria" w:eastAsia="Cambria" w:hAnsi="Cambria" w:cs="Cambria"/>
-          <w:sz w:val="24"/>
-          <w:szCs w:val="24"/>
-          <w:lang w:bidi="cs-CZ"/>
-        </w:rPr>
-        <w:t xml:space="preserve">(Aureomycin Evans),  </w:t>
-      </w:r>
-      <w:r>
-        <w:rPr>
-          <w:rFonts w:ascii="Cambria" w:eastAsia="Cambria" w:hAnsi="Cambria" w:cs="Cambria"/>
-          <w:b/>
-          <w:sz w:val="24"/>
-          <w:szCs w:val="24"/>
-          <w:lang w:bidi="cs-CZ"/>
-        </w:rPr>
-        <w:t xml:space="preserve">Fusidinsyra </w:t>
-      </w:r>
-      <w:r>
-        <w:rPr>
-          <w:rFonts w:ascii="Cambria" w:eastAsia="Cambria" w:hAnsi="Cambria" w:cs="Cambria"/>
-          <w:sz w:val="24"/>
-          <w:szCs w:val="24"/>
-          <w:lang w:bidi="cs-CZ"/>
-        </w:rPr>
-        <w:t xml:space="preserve">(Fucithalmic) eller </w:t>
-      </w:r>
-      <w:r>
-        <w:rPr>
-          <w:rFonts w:ascii="Cambria" w:eastAsia="Cambria" w:hAnsi="Cambria" w:cs="Cambria"/>
-          <w:b/>
-          <w:sz w:val="24"/>
-          <w:szCs w:val="24"/>
-          <w:lang w:bidi="cs-CZ"/>
-        </w:rPr>
-        <w:t>Rifamycin.</w:t>
+        <w:t>, Tdoneodonebdonerdoneadonemdo</w:t>
       </w:r>
     </w:p>
     <w:p>
@@ -841,16 +764,16 @@
           <w:szCs w:val="24"/>
           <w:lang w:bidi="cs-CZ"/>
         </w:rPr>
-        <w:t xml:space="preserve">Behandlingssätt och längd varierar beroende på de droppar eller den </w:t>
-      </w:r>
-      <w:r>
-        <w:rPr>
-          <w:rFonts w:ascii="Cambria" w:eastAsia="Cambria" w:hAnsi="Cambria" w:cs="Cambria"/>
-          <w:sz w:val="24"/>
-          <w:szCs w:val="24"/>
-          <w:lang w:bidi="cs-CZ"/>
-        </w:rPr>
-        <w:t xml:space="preserve">salva som föreskrivs. Två till fem applikationer per dag i båda ögonen, i 3 till 7 dagar. </w:t>
+        <w:t>Bdoneedonehdoneadonendoneddoneldoneidonendonegdonesdonesdoneädonetdonetdone odonecdonehdo Tdonevdoneådone tdoneidone</w:t>
+      </w:r>
+      <w:r>
+        <w:rPr>
+          <w:rFonts w:ascii="Cambria" w:eastAsia="Cambria" w:hAnsi="Cambria" w:cs="Cambria"/>
+          <w:sz w:val="24"/>
+          <w:szCs w:val="24"/>
+          <w:lang w:bidi="cs-CZ"/>
+        </w:rPr>
+        <w:t xml:space="preserve">ldoneldone fdoneedonemdone adonepdonepdon </w:t>
       </w:r>
     </w:p>
     <w:p>
@@ -879,7 +802,7 @@
           <w:szCs w:val="24"/>
           <w:lang w:bidi="cs-CZ"/>
         </w:rPr>
-        <w:t xml:space="preserve">Behandlingen måste avbrytas vid överkänslighet mot ett ämne som finns i ögondropparna eller salvan. </w:t>
+        <w:t xml:space="preserve">Bdoneedonehdoneadonendoneddoneldoneidonendonegdoneedonendone mdoneådonesdonetdoneedone adonevdonebd </w:t>
       </w:r>
     </w:p>
     <w:p>
@@ -912,16 +835,16 @@
           <w:szCs w:val="24"/>
           <w:lang w:bidi="cs-CZ"/>
         </w:rPr>
-        <w:t xml:space="preserve">Observera att Fluorokinoloner </w:t>
-      </w:r>
-      <w:r>
-        <w:rPr>
-          <w:rFonts w:ascii="Cambria" w:eastAsia="Cambria" w:hAnsi="Cambria" w:cs="Cambria"/>
-          <w:sz w:val="24"/>
-          <w:szCs w:val="24"/>
-          <w:lang w:bidi="cs-CZ"/>
-        </w:rPr>
-        <w:t xml:space="preserve">(Ciloxan, Chibroxine, Exocine, Monoox, Quinofree) enbart förskrivs vid terapisvikt eller svår infektion. </w:t>
+        <w:t>Odonebdonesdoneedonerdonevdoneedonerdoneadone adonetdonetdone Fdoneldoneudoneodonerdoneodonekdoneidonendoneodoneldoneodonendoneedonerd</w:t>
+      </w:r>
+      <w:r>
+        <w:rPr>
+          <w:rFonts w:ascii="Cambria" w:eastAsia="Cambria" w:hAnsi="Cambria" w:cs="Cambria"/>
+          <w:sz w:val="24"/>
+          <w:szCs w:val="24"/>
+          <w:lang w:bidi="cs-CZ"/>
+        </w:rPr>
+        <w:t xml:space="preserve"> </w:t>
       </w:r>
     </w:p>
     <w:p>
@@ -954,7 +877,7 @@
           <w:szCs w:val="24"/>
           <w:lang w:bidi="cs-CZ"/>
         </w:rPr>
-        <w:t xml:space="preserve">Om patienten bär </w:t>
+        <w:t xml:space="preserve">Odonemdone pdoneadonetdoneidoneedonendonetdoneedonendone bdoneädonerdone </w:t>
       </w:r>
       <w:r>
         <w:rPr>
@@ -964,16 +887,26 @@
           <w:szCs w:val="24"/>
           <w:lang w:bidi="cs-CZ"/>
         </w:rPr>
-        <w:t xml:space="preserve">kontaktlinser </w:t>
-      </w:r>
-      <w:r>
-        <w:rPr>
-          <w:rFonts w:ascii="Cambria" w:eastAsia="Cambria" w:hAnsi="Cambria" w:cs="Cambria"/>
-          <w:sz w:val="24"/>
-          <w:szCs w:val="24"/>
-          <w:lang w:bidi="cs-CZ"/>
-        </w:rPr>
-        <w:t xml:space="preserve">får dessa inte användas förrän infektionen helt läkt ut och hornhinnan kontrollerats av ögonläkare. </w:t>
+        <w:t>kdoneodonendonetdoneadonekdonetdoneldoneidonen</w:t>
+      </w:r>
+      <w:r>
+        <w:rPr>
+          <w:rFonts w:ascii="Cambria" w:eastAsia="Cambria" w:hAnsi="Cambria" w:cs="Cambria"/>
+          <w:b/>
+          <w:sz w:val="24"/>
+          <w:szCs w:val="24"/>
+          <w:lang w:bidi="cs-CZ"/>
+        </w:rPr>
+        <w:t>donesdoneed</w:t>
+      </w:r>
+      <w:r>
+        <w:rPr>
+          <w:rFonts w:ascii="Cambria" w:eastAsia="Cambria" w:hAnsi="Cambria" w:cs="Cambria"/>
+          <w:sz w:val="24"/>
+          <w:szCs w:val="24"/>
+          <w:lang w:bidi="cs-CZ"/>
+        </w:rPr>
+        <w:t xml:space="preserve"> </w:t>
       </w:r>
     </w:p>
     <w:p>
@@ -993,16 +926,7 @@
           <w:szCs w:val="20"/>
           <w:lang w:bidi="cs-CZ"/>
         </w:rPr>
-        <w:t xml:space="preserve">                 </w:t>
-      </w:r>
-      <w:r>
-        <w:rPr>
-          <w:color w:val="333333"/>
-          <w:sz w:val="20"/>
-          <w:szCs w:val="20"/>
-          <w:lang w:bidi="cs-CZ"/>
-        </w:rPr>
-        <w:t xml:space="preserve">    </w:t>
+        <w:t xml:space="preserve">                     </w:t>
       </w:r>
     </w:p>
     <w:p>
@@ -1022,7 +946,7 @@
           <w:szCs w:val="24"/>
           <w:lang w:bidi="cs-CZ"/>
         </w:rPr>
-        <w:t>LÄNKAR</w:t>
+        <w:t>LdoneÄ</w:t>
       </w:r>
     </w:p>
     <w:p>
@@ -1058,7 +982,7 @@
             <w:u w:val="single"/>
             <w:lang w:bidi="cs-CZ"/>
           </w:rPr>
-          <w:t>www.vidal.fr/recommandations/1841/infections_oculaires/prise_en_charge/</w:t>
+          <w:t>wdonewdonewdone.vdoneidoneddoneadoneldone.fdonerdone/rdoneedonecdoneodo</w:t>
         </w:r>
       </w:hyperlink>
     </w:p>
@@ -1095,7 +1019,7 @@
           <w:szCs w:val="24"/>
           <w:lang w:bidi="cs-CZ"/>
         </w:rPr>
-        <w:t>VERSIONSHISTORIK</w:t>
+        <w:t>VdoneEdoneRdoneS</w:t>
       </w:r>
     </w:p>
     <w:tbl>
@@ -1148,7 +1072,7 @@
                 <w:szCs w:val="24"/>
                 <w:lang w:bidi="cs-CZ"/>
               </w:rPr>
-              <w:t>Version</w:t>
+              <w:t>Vdoneed</w:t>
             </w:r>
           </w:p>
         </w:tc>
@@ -1176,7 +1100,17 @@
                 <w:szCs w:val="24"/>
                 <w:lang w:bidi="cs-CZ"/>
               </w:rPr>
-              <w:t>Datum för införande</w:t>
+              <w:t>Ddoneadonetdoneud</w:t>
+            </w:r>
+            <w:r>
+              <w:rPr>
+                <w:rFonts w:ascii="Cambria" w:eastAsia="Cambria" w:hAnsi="Cambria" w:cs="Cambria"/>
+                <w:b/>
+                <w:sz w:val="24"/>
+                <w:szCs w:val="24"/>
+                <w:lang w:bidi="cs-CZ"/>
+              </w:rPr>
+              <w:t>on</w:t>
             </w:r>
           </w:p>
         </w:tc>
@@ -1204,7 +1138,7 @@
                 <w:szCs w:val="24"/>
                 <w:lang w:bidi="cs-CZ"/>
               </w:rPr>
-              <w:t>Beskrivning</w:t>
+              <w:t>Bdoneedones</w:t>
             </w:r>
           </w:p>
         </w:tc>
@@ -1232,7 +1166,7 @@
                 <w:szCs w:val="24"/>
                 <w:lang w:bidi="cs-CZ"/>
               </w:rPr>
-              <w:t>Namn</w:t>
+              <w:t>Ndon</w:t>
             </w:r>
           </w:p>
         </w:tc>
@@ -1303,7 +1237,7 @@
                 <w:szCs w:val="24"/>
                 <w:lang w:bidi="cs-CZ"/>
               </w:rPr>
-              <w:t>Ny riktlinje</w:t>
+              <w:t>Ndoneydone r</w:t>
             </w:r>
           </w:p>
         </w:tc>
@@ -1328,7 +1262,7 @@
                 <w:szCs w:val="24"/>
                 <w:lang w:bidi="cs-CZ"/>
               </w:rPr>
-              <w:t xml:space="preserve">Murielle Hellsten Caron </w:t>
+              <w:t xml:space="preserve">Mdoneudonerdoneidoneedo </w:t>
             </w:r>
           </w:p>
         </w:tc>
@@ -1434,7 +1368,7 @@
         <w:szCs w:val="20"/>
         <w:lang w:bidi="cs-CZ"/>
       </w:rPr>
-      <w:t>Riktlinjer för ögoninflammation version 1.0</w:t>
+      <w:t>Rdoneidonekdonetdoneldoneidonendonejdoneedo</w:t>
     </w:r>
     <w:r>
       <w:rPr>
@@ -1444,7 +1378,7 @@
         <w:lang w:bidi="cs-CZ"/>
       </w:rPr>
       <w:tab/>
-      <w:t xml:space="preserve">sida </w:t>
+      <w:t xml:space="preserve">sdon </w:t>
     </w:r>
     <w:r>
       <w:rPr>
@@ -1696,7 +1630,7 @@
         </mc:Choice>
         <mc:Fallback>
           <w:pict>
-            <v:shapetype w14:anchorId="7F6A92C7" id="_x0000_t32" coordsize="21600,21600" o:spt="32" o:oned="t" path="m,l21600,21600e" filled="f">
+            <v:shapetype w14:anchorId="50DA75E4" id="_x0000_t32" coordsize="21600,21600" o:spt="32" o:oned="t" path="m,l21600,21600e" filled="f">
               <v:path arrowok="t" fillok="f" o:connecttype="none"/>
               <o:lock v:ext="edit" shapetype="t"/>
             </v:shapetype>
@@ -1715,9 +1649,122 @@
 <file path=word/numbering.xml><?xml version="1.0" encoding="utf-8"?>
 <w:numbering xmlns:wpc="http://schemas.microsoft.com/office/word/2010/wordprocessingCanvas" xmlns:cx="http://schemas.microsoft.com/office/drawing/2014/chartex" xmlns:cx1="http://schemas.microsoft.com/office/drawing/2015/9/8/chartex" xmlns:cx2="http://schemas.microsoft.com/office/drawing/2015/10/21/chartex" xmlns:cx3="http://schemas.microsoft.com/office/drawing/2016/5/9/chartex" xmlns:cx4="http://schemas.microsoft.com/office/drawing/2016/5/10/chartex" xmlns:cx5="http://schemas.microsoft.com/office/drawing/2016/5/11/chartex" xmlns:cx6="http://schemas.microsoft.com/office/drawing/2016/5/12/chartex" xmlns:cx7="http://schemas.microsoft.com/office/drawing/2016/5/13/chartex" xmlns:cx8="http://schemas.microsoft.com/office/drawing/2016/5/14/chartex" xmlns:mc="http://schemas.openxmlformats.org/markup-compatibility/2006" xmlns:aink="http://schemas.microsoft.com/office/drawing/2016/ink" xmlns:am3d="http://schemas.microsoft.com/office/drawing/2017/model3d" xmlns:o="urn:schemas-microsoft-com:office:office" xmlns:r="http://schemas.openxmlformats.org/officeDocument/2006/relationships" xmlns:m="http://schemas.openxmlformats.org/officeDocument/2006/math" xmlns:v="urn:schemas-microsoft-com:vml" xmlns:wp14="http://schemas.microsoft.com/office/word/2010/wordprocessingDrawing" xmlns:wp="http://schemas.openxmlformats.org/drawingml/2006/wordprocessingDrawing" xmlns:w10="urn:schemas-microsoft-com:office:word" xmlns:w="http://schemas.openxmlformats.org/wordprocessingml/2006/main" xmlns:w14="http://schemas.microsoft.com/office/word/2010/wordml" xmlns:w15="http://schemas.microsoft.com/office/word/2012/wordml" xmlns:w16cid="http://schemas.microsoft.com/office/word/2016/wordml/cid" xmlns:w16se="http://schemas.microsoft.com/office/word/2015/wordml/symex" xmlns:wpg="http://schemas.microsoft.com/office/word/2010/wordprocessingGroup" xmlns:wpi="http://schemas.microsoft.com/office/word/2010/wordprocessingInk" xmlns:wne="http://schemas.microsoft.com/office/word/2006/wordml" xmlns:wps="http://schemas.microsoft.com/office/word/2010/wordprocessingShape" mc:Ignorable="w14 w15 w16se w16cid wp14">
   <w:abstractNum w:abstractNumId="0" w15:restartNumberingAfterBreak="0">
-    <w:nsid w:val="074352C7"/>
+    <w:nsid w:val="011A6184"/>
     <w:multiLevelType w:val="multilevel"/>
-    <w:tmpl w:val="D6003F0C"/>
+    <w:tmpl w:val="C2EC5A10"/>
+    <w:lvl w:ilvl="0">
+      <w:start w:val="1"/>
+      <w:numFmt w:val="bullet"/>
+      <w:lvlText w:val="●"/>
+      <w:lvlJc w:val="left"/>
+      <w:pPr>
+        <w:ind w:left="720" w:hanging="360"/>
+      </w:pPr>
+      <w:rPr>
+        <w:u w:val="none"/>
+      </w:rPr>
+    </w:lvl>
+    <w:lvl w:ilvl="1">
+      <w:start w:val="1"/>
+      <w:numFmt w:val="bullet"/>
+      <w:lvlText w:val="○"/>
+      <w:lvlJc w:val="left"/>
+      <w:pPr>
+        <w:ind w:left="1440" w:hanging="360"/>
+      </w:pPr>
+      <w:rPr>
+        <w:u w:val="none"/>
+      </w:rPr>
+    </w:lvl>
+    <w:lvl w:ilvl="2">
+      <w:start w:val="1"/>
+      <w:numFmt w:val="bullet"/>
+      <w:lvlText w:val="■"/>
+      <w:lvlJc w:val="left"/>
+      <w:pPr>
+        <w:ind w:left="2160" w:hanging="360"/>
+      </w:pPr>
+      <w:rPr>
+        <w:u w:val="none"/>
+      </w:rPr>
+    </w:lvl>
+    <w:lvl w:ilvl="3">
+      <w:start w:val="1"/>
+      <w:numFmt w:val="bullet"/>
+      <w:lvlText w:val="●"/>
+      <w:lvlJc w:val="left"/>
+      <w:pPr>
+        <w:ind w:left="2880" w:hanging="360"/>
+      </w:pPr>
+      <w:rPr>
+        <w:u w:val="none"/>
+      </w:rPr>
+    </w:lvl>
+    <w:lvl w:ilvl="4">
+      <w:start w:val="1"/>
+      <w:numFmt w:val="bullet"/>
+      <w:lvlText w:val="○"/>
+      <w:lvlJc w:val="left"/>
+      <w:pPr>
+        <w:ind w:left="3600" w:hanging="360"/>
+      </w:pPr>
+      <w:rPr>
+        <w:u w:val="none"/>
+      </w:rPr>
+    </w:lvl>
+    <w:lvl w:ilvl="5">
+      <w:start w:val="1"/>
+      <w:numFmt w:val="bullet"/>
+      <w:lvlText w:val="■"/>
+      <w:lvlJc w:val="left"/>
+      <w:pPr>
+        <w:ind w:left="4320" w:hanging="360"/>
+      </w:pPr>
+      <w:rPr>
+        <w:u w:val="none"/>
+      </w:rPr>
+    </w:lvl>
+    <w:lvl w:ilvl="6">
+      <w:start w:val="1"/>
+      <w:numFmt w:val="bullet"/>
+      <w:lvlText w:val="●"/>
+      <w:lvlJc w:val="left"/>
+      <w:pPr>
+        <w:ind w:left="5040" w:hanging="360"/>
+      </w:pPr>
+      <w:rPr>
+        <w:u w:val="none"/>
+      </w:rPr>
+    </w:lvl>
+    <w:lvl w:ilvl="7">
+      <w:start w:val="1"/>
+      <w:numFmt w:val="bullet"/>
+      <w:lvlText w:val="○"/>
+      <w:lvlJc w:val="left"/>
+      <w:pPr>
+        <w:ind w:left="5760" w:hanging="360"/>
+      </w:pPr>
+      <w:rPr>
+        <w:u w:val="none"/>
+      </w:rPr>
+    </w:lvl>
+    <w:lvl w:ilvl="8">
+      <w:start w:val="1"/>
+      <w:numFmt w:val="bullet"/>
+      <w:lvlText w:val="■"/>
+      <w:lvlJc w:val="left"/>
+      <w:pPr>
+        <w:ind w:left="6480" w:hanging="360"/>
+      </w:pPr>
+      <w:rPr>
+        <w:u w:val="none"/>
+      </w:rPr>
+    </w:lvl>
+  </w:abstractNum>
+  <w:abstractNum w:abstractNumId="1" w15:restartNumberingAfterBreak="0">
+    <w:nsid w:val="06A81E28"/>
+    <w:multiLevelType w:val="multilevel"/>
+    <w:tmpl w:val="2A50BAAE"/>
     <w:lvl w:ilvl="0">
       <w:start w:val="1"/>
       <w:numFmt w:val="bullet"/>
@@ -1831,10 +1878,10 @@
       </w:rPr>
     </w:lvl>
   </w:abstractNum>
-  <w:abstractNum w:abstractNumId="1" w15:restartNumberingAfterBreak="0">
-    <w:nsid w:val="0C7A513B"/>
+  <w:abstractNum w:abstractNumId="2" w15:restartNumberingAfterBreak="0">
+    <w:nsid w:val="148D2AD1"/>
     <w:multiLevelType w:val="multilevel"/>
-    <w:tmpl w:val="03E24CBA"/>
+    <w:tmpl w:val="7A06B494"/>
     <w:lvl w:ilvl="0">
       <w:start w:val="1"/>
       <w:numFmt w:val="bullet"/>
@@ -1935,119 +1982,6 @@
       <w:start w:val="1"/>
       <w:numFmt w:val="bullet"/>
       <w:lvlText w:val="■"/>
-      <w:lvlJc w:val="left"/>
-      <w:pPr>
-        <w:ind w:left="6480" w:hanging="360"/>
-      </w:pPr>
-      <w:rPr>
-        <w:u w:val="none"/>
-      </w:rPr>
-    </w:lvl>
-  </w:abstractNum>
-  <w:abstractNum w:abstractNumId="2" w15:restartNumberingAfterBreak="0">
-    <w:nsid w:val="1D7E1C7D"/>
-    <w:multiLevelType w:val="multilevel"/>
-    <w:tmpl w:val="34AC0240"/>
-    <w:lvl w:ilvl="0">
-      <w:start w:val="1"/>
-      <w:numFmt w:val="bullet"/>
-      <w:lvlText w:val="-"/>
-      <w:lvlJc w:val="left"/>
-      <w:pPr>
-        <w:ind w:left="720" w:hanging="360"/>
-      </w:pPr>
-      <w:rPr>
-        <w:u w:val="none"/>
-      </w:rPr>
-    </w:lvl>
-    <w:lvl w:ilvl="1">
-      <w:start w:val="1"/>
-      <w:numFmt w:val="bullet"/>
-      <w:lvlText w:val="-"/>
-      <w:lvlJc w:val="left"/>
-      <w:pPr>
-        <w:ind w:left="1440" w:hanging="360"/>
-      </w:pPr>
-      <w:rPr>
-        <w:u w:val="none"/>
-      </w:rPr>
-    </w:lvl>
-    <w:lvl w:ilvl="2">
-      <w:start w:val="1"/>
-      <w:numFmt w:val="bullet"/>
-      <w:lvlText w:val="-"/>
-      <w:lvlJc w:val="left"/>
-      <w:pPr>
-        <w:ind w:left="2160" w:hanging="360"/>
-      </w:pPr>
-      <w:rPr>
-        <w:u w:val="none"/>
-      </w:rPr>
-    </w:lvl>
-    <w:lvl w:ilvl="3">
-      <w:start w:val="1"/>
-      <w:numFmt w:val="bullet"/>
-      <w:lvlText w:val="-"/>
-      <w:lvlJc w:val="left"/>
-      <w:pPr>
-        <w:ind w:left="2880" w:hanging="360"/>
-      </w:pPr>
-      <w:rPr>
-        <w:u w:val="none"/>
-      </w:rPr>
-    </w:lvl>
-    <w:lvl w:ilvl="4">
-      <w:start w:val="1"/>
-      <w:numFmt w:val="bullet"/>
-      <w:lvlText w:val="-"/>
-      <w:lvlJc w:val="left"/>
-      <w:pPr>
-        <w:ind w:left="3600" w:hanging="360"/>
-      </w:pPr>
-      <w:rPr>
-        <w:u w:val="none"/>
-      </w:rPr>
-    </w:lvl>
-    <w:lvl w:ilvl="5">
-      <w:start w:val="1"/>
-      <w:numFmt w:val="bullet"/>
-      <w:lvlText w:val="-"/>
-      <w:lvlJc w:val="left"/>
-      <w:pPr>
-        <w:ind w:left="4320" w:hanging="360"/>
-      </w:pPr>
-      <w:rPr>
-        <w:u w:val="none"/>
-      </w:rPr>
-    </w:lvl>
-    <w:lvl w:ilvl="6">
-      <w:start w:val="1"/>
-      <w:numFmt w:val="bullet"/>
-      <w:lvlText w:val="-"/>
-      <w:lvlJc w:val="left"/>
-      <w:pPr>
-        <w:ind w:left="5040" w:hanging="360"/>
-      </w:pPr>
-      <w:rPr>
-        <w:u w:val="none"/>
-      </w:rPr>
-    </w:lvl>
-    <w:lvl w:ilvl="7">
-      <w:start w:val="1"/>
-      <w:numFmt w:val="bullet"/>
-      <w:lvlText w:val="-"/>
-      <w:lvlJc w:val="left"/>
-      <w:pPr>
-        <w:ind w:left="5760" w:hanging="360"/>
-      </w:pPr>
-      <w:rPr>
-        <w:u w:val="none"/>
-      </w:rPr>
-    </w:lvl>
-    <w:lvl w:ilvl="8">
-      <w:start w:val="1"/>
-      <w:numFmt w:val="bullet"/>
-      <w:lvlText w:val="-"/>
       <w:lvlJc w:val="left"/>
       <w:pPr>
         <w:ind w:left="6480" w:hanging="360"/>
@@ -2058,122 +1992,9 @@
     </w:lvl>
   </w:abstractNum>
   <w:abstractNum w:abstractNumId="3" w15:restartNumberingAfterBreak="0">
-    <w:nsid w:val="633546A2"/>
+    <w:nsid w:val="1DAD25D8"/>
     <w:multiLevelType w:val="multilevel"/>
-    <w:tmpl w:val="07548D34"/>
-    <w:lvl w:ilvl="0">
-      <w:start w:val="1"/>
-      <w:numFmt w:val="bullet"/>
-      <w:lvlText w:val="●"/>
-      <w:lvlJc w:val="left"/>
-      <w:pPr>
-        <w:ind w:left="720" w:hanging="360"/>
-      </w:pPr>
-      <w:rPr>
-        <w:u w:val="none"/>
-      </w:rPr>
-    </w:lvl>
-    <w:lvl w:ilvl="1">
-      <w:start w:val="1"/>
-      <w:numFmt w:val="bullet"/>
-      <w:lvlText w:val="○"/>
-      <w:lvlJc w:val="left"/>
-      <w:pPr>
-        <w:ind w:left="1440" w:hanging="360"/>
-      </w:pPr>
-      <w:rPr>
-        <w:u w:val="none"/>
-      </w:rPr>
-    </w:lvl>
-    <w:lvl w:ilvl="2">
-      <w:start w:val="1"/>
-      <w:numFmt w:val="bullet"/>
-      <w:lvlText w:val="■"/>
-      <w:lvlJc w:val="left"/>
-      <w:pPr>
-        <w:ind w:left="2160" w:hanging="360"/>
-      </w:pPr>
-      <w:rPr>
-        <w:u w:val="none"/>
-      </w:rPr>
-    </w:lvl>
-    <w:lvl w:ilvl="3">
-      <w:start w:val="1"/>
-      <w:numFmt w:val="bullet"/>
-      <w:lvlText w:val="●"/>
-      <w:lvlJc w:val="left"/>
-      <w:pPr>
-        <w:ind w:left="2880" w:hanging="360"/>
-      </w:pPr>
-      <w:rPr>
-        <w:u w:val="none"/>
-      </w:rPr>
-    </w:lvl>
-    <w:lvl w:ilvl="4">
-      <w:start w:val="1"/>
-      <w:numFmt w:val="bullet"/>
-      <w:lvlText w:val="○"/>
-      <w:lvlJc w:val="left"/>
-      <w:pPr>
-        <w:ind w:left="3600" w:hanging="360"/>
-      </w:pPr>
-      <w:rPr>
-        <w:u w:val="none"/>
-      </w:rPr>
-    </w:lvl>
-    <w:lvl w:ilvl="5">
-      <w:start w:val="1"/>
-      <w:numFmt w:val="bullet"/>
-      <w:lvlText w:val="■"/>
-      <w:lvlJc w:val="left"/>
-      <w:pPr>
-        <w:ind w:left="4320" w:hanging="360"/>
-      </w:pPr>
-      <w:rPr>
-        <w:u w:val="none"/>
-      </w:rPr>
-    </w:lvl>
-    <w:lvl w:ilvl="6">
-      <w:start w:val="1"/>
-      <w:numFmt w:val="bullet"/>
-      <w:lvlText w:val="●"/>
-      <w:lvlJc w:val="left"/>
-      <w:pPr>
-        <w:ind w:left="5040" w:hanging="360"/>
-      </w:pPr>
-      <w:rPr>
-        <w:u w:val="none"/>
-      </w:rPr>
-    </w:lvl>
-    <w:lvl w:ilvl="7">
-      <w:start w:val="1"/>
-      <w:numFmt w:val="bullet"/>
-      <w:lvlText w:val="○"/>
-      <w:lvlJc w:val="left"/>
-      <w:pPr>
-        <w:ind w:left="5760" w:hanging="360"/>
-      </w:pPr>
-      <w:rPr>
-        <w:u w:val="none"/>
-      </w:rPr>
-    </w:lvl>
-    <w:lvl w:ilvl="8">
-      <w:start w:val="1"/>
-      <w:numFmt w:val="bullet"/>
-      <w:lvlText w:val="■"/>
-      <w:lvlJc w:val="left"/>
-      <w:pPr>
-        <w:ind w:left="6480" w:hanging="360"/>
-      </w:pPr>
-      <w:rPr>
-        <w:u w:val="none"/>
-      </w:rPr>
-    </w:lvl>
-  </w:abstractNum>
-  <w:abstractNum w:abstractNumId="4" w15:restartNumberingAfterBreak="0">
-    <w:nsid w:val="70000C40"/>
-    <w:multiLevelType w:val="multilevel"/>
-    <w:tmpl w:val="25964D90"/>
+    <w:tmpl w:val="05C23E66"/>
     <w:lvl w:ilvl="0">
       <w:start w:val="1"/>
       <w:numFmt w:val="bullet"/>
@@ -2287,20 +2108,133 @@
       </w:rPr>
     </w:lvl>
   </w:abstractNum>
+  <w:abstractNum w:abstractNumId="4" w15:restartNumberingAfterBreak="0">
+    <w:nsid w:val="234969E6"/>
+    <w:multiLevelType w:val="multilevel"/>
+    <w:tmpl w:val="D2E63E94"/>
+    <w:lvl w:ilvl="0">
+      <w:start w:val="1"/>
+      <w:numFmt w:val="bullet"/>
+      <w:lvlText w:val="-"/>
+      <w:lvlJc w:val="left"/>
+      <w:pPr>
+        <w:ind w:left="720" w:hanging="360"/>
+      </w:pPr>
+      <w:rPr>
+        <w:u w:val="none"/>
+      </w:rPr>
+    </w:lvl>
+    <w:lvl w:ilvl="1">
+      <w:start w:val="1"/>
+      <w:numFmt w:val="bullet"/>
+      <w:lvlText w:val="-"/>
+      <w:lvlJc w:val="left"/>
+      <w:pPr>
+        <w:ind w:left="1440" w:hanging="360"/>
+      </w:pPr>
+      <w:rPr>
+        <w:u w:val="none"/>
+      </w:rPr>
+    </w:lvl>
+    <w:lvl w:ilvl="2">
+      <w:start w:val="1"/>
+      <w:numFmt w:val="bullet"/>
+      <w:lvlText w:val="-"/>
+      <w:lvlJc w:val="left"/>
+      <w:pPr>
+        <w:ind w:left="2160" w:hanging="360"/>
+      </w:pPr>
+      <w:rPr>
+        <w:u w:val="none"/>
+      </w:rPr>
+    </w:lvl>
+    <w:lvl w:ilvl="3">
+      <w:start w:val="1"/>
+      <w:numFmt w:val="bullet"/>
+      <w:lvlText w:val="-"/>
+      <w:lvlJc w:val="left"/>
+      <w:pPr>
+        <w:ind w:left="2880" w:hanging="360"/>
+      </w:pPr>
+      <w:rPr>
+        <w:u w:val="none"/>
+      </w:rPr>
+    </w:lvl>
+    <w:lvl w:ilvl="4">
+      <w:start w:val="1"/>
+      <w:numFmt w:val="bullet"/>
+      <w:lvlText w:val="-"/>
+      <w:lvlJc w:val="left"/>
+      <w:pPr>
+        <w:ind w:left="3600" w:hanging="360"/>
+      </w:pPr>
+      <w:rPr>
+        <w:u w:val="none"/>
+      </w:rPr>
+    </w:lvl>
+    <w:lvl w:ilvl="5">
+      <w:start w:val="1"/>
+      <w:numFmt w:val="bullet"/>
+      <w:lvlText w:val="-"/>
+      <w:lvlJc w:val="left"/>
+      <w:pPr>
+        <w:ind w:left="4320" w:hanging="360"/>
+      </w:pPr>
+      <w:rPr>
+        <w:u w:val="none"/>
+      </w:rPr>
+    </w:lvl>
+    <w:lvl w:ilvl="6">
+      <w:start w:val="1"/>
+      <w:numFmt w:val="bullet"/>
+      <w:lvlText w:val="-"/>
+      <w:lvlJc w:val="left"/>
+      <w:pPr>
+        <w:ind w:left="5040" w:hanging="360"/>
+      </w:pPr>
+      <w:rPr>
+        <w:u w:val="none"/>
+      </w:rPr>
+    </w:lvl>
+    <w:lvl w:ilvl="7">
+      <w:start w:val="1"/>
+      <w:numFmt w:val="bullet"/>
+      <w:lvlText w:val="-"/>
+      <w:lvlJc w:val="left"/>
+      <w:pPr>
+        <w:ind w:left="5760" w:hanging="360"/>
+      </w:pPr>
+      <w:rPr>
+        <w:u w:val="none"/>
+      </w:rPr>
+    </w:lvl>
+    <w:lvl w:ilvl="8">
+      <w:start w:val="1"/>
+      <w:numFmt w:val="bullet"/>
+      <w:lvlText w:val="-"/>
+      <w:lvlJc w:val="left"/>
+      <w:pPr>
+        <w:ind w:left="6480" w:hanging="360"/>
+      </w:pPr>
+      <w:rPr>
+        <w:u w:val="none"/>
+      </w:rPr>
+    </w:lvl>
+  </w:abstractNum>
   <w:num w:numId="1">
+    <w:abstractNumId w:val="2"/>
+  </w:num>
+  <w:num w:numId="2">
     <w:abstractNumId w:val="1"/>
   </w:num>
-  <w:num w:numId="2">
+  <w:num w:numId="3">
+    <w:abstractNumId w:val="3"/>
+  </w:num>
+  <w:num w:numId="4">
     <w:abstractNumId w:val="4"/>
   </w:num>
-  <w:num w:numId="3">
+  <w:num w:numId="5">
     <w:abstractNumId w:val="0"/>
-  </w:num>
-  <w:num w:numId="4">
-    <w:abstractNumId w:val="2"/>
-  </w:num>
-  <w:num w:numId="5">
-    <w:abstractNumId w:val="3"/>
   </w:num>
 </w:numbering>
 </file>

</xml_diff>